<commit_message>
Adicionada nova documentação do projeto
</commit_message>
<xml_diff>
--- a/Documentation/Plataforma de Gestão de Requisições de Equipamento.docx
+++ b/Documentation/Plataforma de Gestão de Requisições de Equipamento.docx
@@ -135,9 +135,8 @@
         </w:numPr>
       </w:pPr>
       <w:r>
-        <w:t>Pedidos/Requisições</w:t>
-      </w:r>
-      <w:proofErr w:type="gramStart"/>
+        <w:t xml:space="preserve">Pedidos/Requisições </w:t>
+      </w:r>
       <w:r>
         <w:t xml:space="preserve"> </w:t>
       </w:r>
@@ -145,13 +144,9 @@
         <w:t xml:space="preserve"> </w:t>
       </w:r>
       <w:r>
-        <w:t xml:space="preserve"> </w:t>
-      </w:r>
-      <w:r>
         <w:t>(</w:t>
       </w:r>
       <w:proofErr w:type="spellStart"/>
-      <w:proofErr w:type="gramEnd"/>
       <w:r>
         <w:t>UserId</w:t>
       </w:r>
@@ -359,6 +354,26 @@
           <w:highlight w:val="yellow"/>
         </w:rPr>
         <w:t>Em caso de atraso, quem está sempre a validar?</w:t>
+      </w:r>
+      <w:r>
+        <w:rPr>
+          <w:highlight w:val="yellow"/>
+        </w:rPr>
+        <w:t xml:space="preserve"> </w:t>
+      </w:r>
+      <w:proofErr w:type="spellStart"/>
+      <w:r>
+        <w:rPr>
+          <w:highlight w:val="yellow"/>
+        </w:rPr>
+        <w:t>Cron</w:t>
+      </w:r>
+      <w:proofErr w:type="spellEnd"/>
+      <w:r>
+        <w:rPr>
+          <w:highlight w:val="yellow"/>
+        </w:rPr>
+        <w:t>?</w:t>
       </w:r>
     </w:p>
     <w:p>

</xml_diff>

<commit_message>
Adicionada nova estrutura de base de dados DB_Structure v2.drawio Update Duvidas projeto
</commit_message>
<xml_diff>
--- a/Documentation/Plataforma de Gestão de Requisições de Equipamento.docx
+++ b/Documentation/Plataforma de Gestão de Requisições de Equipamento.docx
@@ -23,7 +23,10 @@
     <w:p/>
     <w:p>
       <w:r>
-        <w:t xml:space="preserve">Requisitos: </w:t>
+        <w:t>Dúvidas</w:t>
+      </w:r>
+      <w:r>
+        <w:t xml:space="preserve">: </w:t>
       </w:r>
     </w:p>
     <w:p>
@@ -67,22 +70,322 @@
         <w:t>Gestão equipamentos (designação, marca, modelo, descrição, foto, quantidade, outros).</w:t>
       </w:r>
       <w:r>
+        <w:t xml:space="preserve"> </w:t>
+      </w:r>
+      <w:r>
+        <w:t xml:space="preserve">-&gt; mais campos em mente? -&gt; tabela marcas e modelos </w:t>
+      </w:r>
+    </w:p>
+    <w:p>
+      <w:pPr>
+        <w:pStyle w:val="PargrafodaLista"/>
+        <w:rPr>
+          <w:highlight w:val="yellow"/>
+        </w:rPr>
+      </w:pPr>
+    </w:p>
+    <w:p>
+      <w:pPr>
+        <w:pStyle w:val="PargrafodaLista"/>
+        <w:numPr>
+          <w:ilvl w:val="0"/>
+          <w:numId w:val="1"/>
+        </w:numPr>
+      </w:pPr>
+      <w:r>
+        <w:t>Gestão de utilizadores</w:t>
+      </w:r>
+      <w:r>
+        <w:t>:</w:t>
+      </w:r>
+    </w:p>
+    <w:p>
+      <w:pPr>
+        <w:pStyle w:val="PargrafodaLista"/>
+        <w:numPr>
+          <w:ilvl w:val="1"/>
+          <w:numId w:val="1"/>
+        </w:numPr>
+      </w:pPr>
+      <w:r>
+        <w:t>Registo utilizador</w:t>
+      </w:r>
+      <w:r>
         <w:t xml:space="preserve"> -&gt;</w:t>
       </w:r>
+      <w:proofErr w:type="spellStart"/>
+      <w:r>
+        <w:t>default</w:t>
+      </w:r>
+      <w:proofErr w:type="spellEnd"/>
+      <w:r>
+        <w:t xml:space="preserve">, </w:t>
+      </w:r>
+      <w:proofErr w:type="spellStart"/>
+      <w:r>
+        <w:t>user</w:t>
+      </w:r>
+      <w:proofErr w:type="spellEnd"/>
+      <w:r>
+        <w:t xml:space="preserve"> normal</w:t>
+      </w:r>
+    </w:p>
+    <w:p>
+      <w:pPr>
+        <w:pStyle w:val="PargrafodaLista"/>
+        <w:numPr>
+          <w:ilvl w:val="1"/>
+          <w:numId w:val="1"/>
+        </w:numPr>
+      </w:pPr>
+      <w:proofErr w:type="spellStart"/>
+      <w:r>
+        <w:t>Admin</w:t>
+      </w:r>
+      <w:proofErr w:type="spellEnd"/>
+      <w:r>
+        <w:t xml:space="preserve"> (criado por </w:t>
+      </w:r>
+      <w:proofErr w:type="spellStart"/>
+      <w:r>
+        <w:t>seed</w:t>
+      </w:r>
+      <w:proofErr w:type="spellEnd"/>
+      <w:r>
+        <w:t xml:space="preserve">) responsável por dar permissões de </w:t>
+      </w:r>
+      <w:proofErr w:type="spellStart"/>
+      <w:r>
+        <w:t>admin</w:t>
+      </w:r>
+      <w:proofErr w:type="spellEnd"/>
+      <w:r>
+        <w:t xml:space="preserve"> e técnico.</w:t>
+      </w:r>
+    </w:p>
+    <w:p>
+      <w:pPr>
+        <w:pStyle w:val="PargrafodaLista"/>
+        <w:numPr>
+          <w:ilvl w:val="1"/>
+          <w:numId w:val="1"/>
+        </w:numPr>
+      </w:pPr>
+      <w:r>
+        <w:t xml:space="preserve">Pedidos/Requisições </w:t>
+      </w:r>
+      <w:r>
+        <w:t>por utilizadores normais apenas? (</w:t>
+      </w:r>
+      <w:proofErr w:type="spellStart"/>
+      <w:r>
+        <w:t>admin</w:t>
+      </w:r>
+      <w:proofErr w:type="spellEnd"/>
+      <w:r>
+        <w:t xml:space="preserve"> e técnico também tem permissões).</w:t>
+      </w:r>
       <w:r>
         <w:t xml:space="preserve"> </w:t>
       </w:r>
-      <w:r>
-        <w:rPr>
-          <w:highlight w:val="yellow"/>
-        </w:rPr>
-        <w:t xml:space="preserve">Usar quantidades ou </w:t>
-      </w:r>
-      <w:r>
-        <w:rPr>
-          <w:highlight w:val="yellow"/>
-        </w:rPr>
-        <w:t>usar números serie</w:t>
+    </w:p>
+    <w:p>
+      <w:pPr>
+        <w:pStyle w:val="PargrafodaLista"/>
+        <w:numPr>
+          <w:ilvl w:val="1"/>
+          <w:numId w:val="1"/>
+        </w:numPr>
+      </w:pPr>
+      <w:r>
+        <w:t>Utilizador normal -&gt; Submeter requisições e visualizar requisições (2 secções).</w:t>
+      </w:r>
+    </w:p>
+    <w:p>
+      <w:pPr>
+        <w:pStyle w:val="PargrafodaLista"/>
+        <w:numPr>
+          <w:ilvl w:val="1"/>
+          <w:numId w:val="1"/>
+        </w:numPr>
+      </w:pPr>
+      <w:proofErr w:type="spellStart"/>
+      <w:r>
+        <w:t>Tecnico</w:t>
+      </w:r>
+      <w:proofErr w:type="spellEnd"/>
+      <w:r>
+        <w:t xml:space="preserve"> -&gt; visualizar requisições por aprovar, aprovadas , expiradas e fechadas.</w:t>
+      </w:r>
+    </w:p>
+    <w:p>
+      <w:pPr>
+        <w:pStyle w:val="PargrafodaLista"/>
+        <w:numPr>
+          <w:ilvl w:val="1"/>
+          <w:numId w:val="1"/>
+        </w:numPr>
+      </w:pPr>
+      <w:proofErr w:type="spellStart"/>
+      <w:r>
+        <w:t>User</w:t>
+      </w:r>
+      <w:proofErr w:type="spellEnd"/>
+      <w:r>
+        <w:t xml:space="preserve"> normal -&gt;</w:t>
+      </w:r>
+      <w:r>
+        <w:t>Editar/Cancelar requisições -&gt;</w:t>
+      </w:r>
+      <w:r>
+        <w:rPr>
+          <w:highlight w:val="yellow"/>
+        </w:rPr>
+        <w:t>Apenas as requisições que ainda não estão aprovadas?</w:t>
+      </w:r>
+    </w:p>
+    <w:p>
+      <w:pPr>
+        <w:pStyle w:val="PargrafodaLista"/>
+        <w:numPr>
+          <w:ilvl w:val="1"/>
+          <w:numId w:val="1"/>
+        </w:numPr>
+      </w:pPr>
+      <w:r>
+        <w:t>Técnico -&gt; Pode editar requisições? (antes de as aprovar)</w:t>
+      </w:r>
+    </w:p>
+    <w:p>
+      <w:pPr>
+        <w:pStyle w:val="PargrafodaLista"/>
+        <w:ind w:left="1440"/>
+      </w:pPr>
+    </w:p>
+    <w:p>
+      <w:pPr>
+        <w:pStyle w:val="PargrafodaLista"/>
+        <w:numPr>
+          <w:ilvl w:val="0"/>
+          <w:numId w:val="1"/>
+        </w:numPr>
+      </w:pPr>
+      <w:r>
+        <w:t>Gestão de stocks</w:t>
+      </w:r>
+    </w:p>
+    <w:p>
+      <w:pPr>
+        <w:pStyle w:val="PargrafodaLista"/>
+        <w:numPr>
+          <w:ilvl w:val="1"/>
+          <w:numId w:val="1"/>
+        </w:numPr>
+        <w:rPr>
+          <w:highlight w:val="yellow"/>
+        </w:rPr>
+      </w:pPr>
+      <w:r>
+        <w:rPr>
+          <w:highlight w:val="yellow"/>
+        </w:rPr>
+        <w:t xml:space="preserve">Quando não existir stock suficiente para a requisição, alerta </w:t>
+      </w:r>
+      <w:r>
+        <w:rPr>
+          <w:highlight w:val="yellow"/>
+        </w:rPr>
+        <w:t>apos submeter formulário?</w:t>
+      </w:r>
+      <w:r>
+        <w:rPr>
+          <w:highlight w:val="yellow"/>
+        </w:rPr>
+        <w:t xml:space="preserve"> Ou mostra unidades de stock disponíveis antes?</w:t>
+      </w:r>
+    </w:p>
+    <w:p>
+      <w:pPr>
+        <w:pStyle w:val="PargrafodaLista"/>
+        <w:numPr>
+          <w:ilvl w:val="1"/>
+          <w:numId w:val="1"/>
+        </w:numPr>
+        <w:rPr>
+          <w:highlight w:val="yellow"/>
+        </w:rPr>
+      </w:pPr>
+      <w:r>
+        <w:rPr>
+          <w:highlight w:val="yellow"/>
+        </w:rPr>
+        <w:t>Valida stock antes de aprovação pelo técnico? No caso de 2 pessoas fazerem pedidos dos mesmos equipamentos e ainda não terem sido aprovados.</w:t>
+      </w:r>
+    </w:p>
+    <w:p>
+      <w:pPr>
+        <w:pStyle w:val="PargrafodaLista"/>
+        <w:numPr>
+          <w:ilvl w:val="1"/>
+          <w:numId w:val="1"/>
+        </w:numPr>
+        <w:rPr>
+          <w:highlight w:val="yellow"/>
+        </w:rPr>
+      </w:pPr>
+      <w:r>
+        <w:rPr>
+          <w:highlight w:val="yellow"/>
+        </w:rPr>
+        <w:t>Quem trata das devoluções? O técnico, certo?</w:t>
+      </w:r>
+    </w:p>
+    <w:p>
+      <w:pPr>
+        <w:pStyle w:val="PargrafodaLista"/>
+        <w:ind w:left="1440"/>
+        <w:rPr>
+          <w:highlight w:val="yellow"/>
+        </w:rPr>
+      </w:pPr>
+    </w:p>
+    <w:p>
+      <w:pPr>
+        <w:pStyle w:val="PargrafodaLista"/>
+        <w:numPr>
+          <w:ilvl w:val="0"/>
+          <w:numId w:val="1"/>
+        </w:numPr>
+      </w:pPr>
+      <w:r>
+        <w:t>Gestão de requisições</w:t>
+      </w:r>
+      <w:r>
+        <w:t xml:space="preserve"> (</w:t>
+      </w:r>
+      <w:r>
+        <w:t>técnico)</w:t>
+      </w:r>
+    </w:p>
+    <w:p>
+      <w:pPr>
+        <w:pStyle w:val="PargrafodaLista"/>
+        <w:numPr>
+          <w:ilvl w:val="1"/>
+          <w:numId w:val="1"/>
+        </w:numPr>
+      </w:pPr>
+      <w:r>
+        <w:rPr>
+          <w:highlight w:val="yellow"/>
+        </w:rPr>
+        <w:t xml:space="preserve">Apenas pode existir 1 </w:t>
+      </w:r>
+      <w:r>
+        <w:rPr>
+          <w:highlight w:val="yellow"/>
+        </w:rPr>
+        <w:t>técnico</w:t>
       </w:r>
       <w:r>
         <w:rPr>
@@ -94,9 +397,7 @@
     <w:p>
       <w:pPr>
         <w:pStyle w:val="PargrafodaLista"/>
-        <w:rPr>
-          <w:highlight w:val="yellow"/>
-        </w:rPr>
+        <w:ind w:left="1440"/>
       </w:pPr>
     </w:p>
     <w:p>
@@ -108,10 +409,10 @@
         </w:numPr>
       </w:pPr>
       <w:r>
-        <w:t>Gestão de utilizadores</w:t>
-      </w:r>
-      <w:r>
-        <w:t>:</w:t>
+        <w:t xml:space="preserve">Envio de emails de </w:t>
+      </w:r>
+      <w:r>
+        <w:t>notificações</w:t>
       </w:r>
     </w:p>
     <w:p>
@@ -121,9 +422,27 @@
           <w:ilvl w:val="1"/>
           <w:numId w:val="1"/>
         </w:numPr>
-      </w:pPr>
-      <w:r>
-        <w:t>Registo utilizador</w:t>
+        <w:rPr>
+          <w:highlight w:val="yellow"/>
+        </w:rPr>
+      </w:pPr>
+      <w:r>
+        <w:rPr>
+          <w:highlight w:val="yellow"/>
+        </w:rPr>
+        <w:t>Técnico se não aprovar requisição, dispara email</w:t>
+      </w:r>
+      <w:r>
+        <w:rPr>
+          <w:highlight w:val="yellow"/>
+        </w:rPr>
+        <w:t xml:space="preserve"> para utilizador</w:t>
+      </w:r>
+      <w:r>
+        <w:rPr>
+          <w:highlight w:val="yellow"/>
+        </w:rPr>
+        <w:t>?</w:t>
       </w:r>
     </w:p>
     <w:p>
@@ -133,44 +452,35 @@
           <w:ilvl w:val="1"/>
           <w:numId w:val="1"/>
         </w:numPr>
-      </w:pPr>
-      <w:r>
-        <w:t xml:space="preserve">Pedidos/Requisições </w:t>
-      </w:r>
-      <w:r>
+        <w:rPr>
+          <w:highlight w:val="yellow"/>
+        </w:rPr>
+      </w:pPr>
+      <w:r>
+        <w:rPr>
+          <w:highlight w:val="yellow"/>
+        </w:rPr>
+        <w:t>Em caso de atraso, quem está sempre a validar?</w:t>
+      </w:r>
+      <w:r>
+        <w:rPr>
+          <w:highlight w:val="yellow"/>
+        </w:rPr>
         <w:t xml:space="preserve"> </w:t>
       </w:r>
-      <w:r>
-        <w:t xml:space="preserve"> </w:t>
-      </w:r>
-      <w:r>
-        <w:t>(</w:t>
-      </w:r>
       <w:proofErr w:type="spellStart"/>
       <w:r>
-        <w:t>UserId</w:t>
+        <w:rPr>
+          <w:highlight w:val="yellow"/>
+        </w:rPr>
+        <w:t>Cron</w:t>
       </w:r>
       <w:proofErr w:type="spellEnd"/>
       <w:r>
-        <w:t xml:space="preserve">, </w:t>
-      </w:r>
-      <w:r>
-        <w:t>equipamento</w:t>
-      </w:r>
-      <w:r>
-        <w:t>,</w:t>
-      </w:r>
-      <w:r>
-        <w:t xml:space="preserve"> quantidade</w:t>
-      </w:r>
-      <w:r>
-        <w:t>)</w:t>
-      </w:r>
-      <w:r>
-        <w:t xml:space="preserve"> </w:t>
-      </w:r>
-      <w:r>
-        <w:t xml:space="preserve"> </w:t>
+        <w:rPr>
+          <w:highlight w:val="yellow"/>
+        </w:rPr>
+        <w:t>?</w:t>
       </w:r>
     </w:p>
     <w:p>
@@ -180,200 +490,15 @@
           <w:ilvl w:val="1"/>
           <w:numId w:val="1"/>
         </w:numPr>
-      </w:pPr>
-      <w:r>
-        <w:t>Visualizar Requisições</w:t>
-      </w:r>
-    </w:p>
-    <w:p>
-      <w:pPr>
-        <w:pStyle w:val="PargrafodaLista"/>
-        <w:numPr>
-          <w:ilvl w:val="1"/>
-          <w:numId w:val="1"/>
-        </w:numPr>
-      </w:pPr>
-      <w:r>
-        <w:t>Editar/Cancelar requisições -&gt;</w:t>
-      </w:r>
-      <w:r>
-        <w:rPr>
-          <w:highlight w:val="yellow"/>
-        </w:rPr>
-        <w:t>Apenas as requisições que ainda não estão aprovadas?</w:t>
-      </w:r>
-    </w:p>
-    <w:p>
-      <w:pPr>
-        <w:pStyle w:val="PargrafodaLista"/>
-        <w:ind w:left="1440"/>
-      </w:pPr>
-    </w:p>
-    <w:p>
-      <w:pPr>
-        <w:pStyle w:val="PargrafodaLista"/>
-        <w:numPr>
-          <w:ilvl w:val="0"/>
-          <w:numId w:val="1"/>
-        </w:numPr>
-      </w:pPr>
-      <w:r>
-        <w:t>Gestão de stocks</w:t>
-      </w:r>
-    </w:p>
-    <w:p>
-      <w:pPr>
-        <w:pStyle w:val="PargrafodaLista"/>
-        <w:numPr>
-          <w:ilvl w:val="1"/>
-          <w:numId w:val="1"/>
-        </w:numPr>
-        <w:rPr>
-          <w:highlight w:val="yellow"/>
-        </w:rPr>
-      </w:pPr>
-      <w:r>
-        <w:rPr>
-          <w:highlight w:val="yellow"/>
-        </w:rPr>
-        <w:t xml:space="preserve">Quando não existir stock suficiente para a requisição, alerta </w:t>
-      </w:r>
-      <w:r>
-        <w:rPr>
-          <w:highlight w:val="yellow"/>
-        </w:rPr>
-        <w:t>apos submeter formulário?</w:t>
-      </w:r>
-    </w:p>
-    <w:p>
-      <w:pPr>
-        <w:pStyle w:val="PargrafodaLista"/>
-        <w:ind w:left="1440"/>
-        <w:rPr>
-          <w:highlight w:val="yellow"/>
-        </w:rPr>
-      </w:pPr>
-    </w:p>
-    <w:p>
-      <w:pPr>
-        <w:pStyle w:val="PargrafodaLista"/>
-        <w:numPr>
-          <w:ilvl w:val="0"/>
-          <w:numId w:val="1"/>
-        </w:numPr>
-      </w:pPr>
-      <w:r>
-        <w:t>Gestão de requisições</w:t>
-      </w:r>
-      <w:r>
-        <w:t xml:space="preserve"> (</w:t>
-      </w:r>
-      <w:r>
-        <w:t>técnico)</w:t>
-      </w:r>
-    </w:p>
-    <w:p>
-      <w:pPr>
-        <w:pStyle w:val="PargrafodaLista"/>
-        <w:numPr>
-          <w:ilvl w:val="1"/>
-          <w:numId w:val="1"/>
-        </w:numPr>
-      </w:pPr>
-      <w:r>
-        <w:rPr>
-          <w:highlight w:val="yellow"/>
-        </w:rPr>
-        <w:t xml:space="preserve">Apenas pode existir 1 </w:t>
-      </w:r>
-      <w:r>
-        <w:rPr>
-          <w:highlight w:val="yellow"/>
-        </w:rPr>
-        <w:t>técnico</w:t>
-      </w:r>
-      <w:r>
-        <w:rPr>
-          <w:highlight w:val="yellow"/>
-        </w:rPr>
-        <w:t>?</w:t>
-      </w:r>
-    </w:p>
-    <w:p>
-      <w:pPr>
-        <w:pStyle w:val="PargrafodaLista"/>
-        <w:ind w:left="1440"/>
-      </w:pPr>
-    </w:p>
-    <w:p>
-      <w:pPr>
-        <w:pStyle w:val="PargrafodaLista"/>
-        <w:numPr>
-          <w:ilvl w:val="0"/>
-          <w:numId w:val="1"/>
-        </w:numPr>
-      </w:pPr>
-      <w:r>
-        <w:t xml:space="preserve">Envio de emails de </w:t>
-      </w:r>
-      <w:r>
-        <w:t>notificações</w:t>
-      </w:r>
-    </w:p>
-    <w:p>
-      <w:pPr>
-        <w:pStyle w:val="PargrafodaLista"/>
-        <w:numPr>
-          <w:ilvl w:val="1"/>
-          <w:numId w:val="1"/>
-        </w:numPr>
-        <w:rPr>
-          <w:highlight w:val="yellow"/>
-        </w:rPr>
-      </w:pPr>
-      <w:r>
-        <w:rPr>
-          <w:highlight w:val="yellow"/>
-        </w:rPr>
-        <w:t>Técnico se não aprovar requisição, dispara email?</w:t>
-      </w:r>
-    </w:p>
-    <w:p>
-      <w:pPr>
-        <w:pStyle w:val="PargrafodaLista"/>
-        <w:numPr>
-          <w:ilvl w:val="1"/>
-          <w:numId w:val="1"/>
-        </w:numPr>
-        <w:rPr>
-          <w:highlight w:val="yellow"/>
-        </w:rPr>
-      </w:pPr>
-      <w:r>
-        <w:rPr>
-          <w:highlight w:val="yellow"/>
-        </w:rPr>
-        <w:t>Em caso de atraso, quem está sempre a validar?</w:t>
-      </w:r>
-      <w:r>
-        <w:rPr>
-          <w:highlight w:val="yellow"/>
-        </w:rPr>
-        <w:t xml:space="preserve"> </w:t>
-      </w:r>
-      <w:proofErr w:type="spellStart"/>
-      <w:r>
-        <w:rPr>
-          <w:highlight w:val="yellow"/>
-        </w:rPr>
-        <w:t>Cron</w:t>
-      </w:r>
-      <w:proofErr w:type="spellEnd"/>
-      <w:r>
-        <w:rPr>
-          <w:highlight w:val="yellow"/>
-        </w:rPr>
-        <w:t>?</w:t>
+        <w:rPr>
+          <w:highlight w:val="yellow"/>
+        </w:rPr>
+      </w:pPr>
+      <w:r>
+        <w:rPr>
+          <w:highlight w:val="yellow"/>
+        </w:rPr>
+        <w:t>Stock baixo, envia alerta (a todos os técnicos?)</w:t>
       </w:r>
     </w:p>
     <w:p>
@@ -394,6 +519,9 @@
       </w:pPr>
       <w:r>
         <w:t>Inserção de equipamentos em massa (Excel)</w:t>
+      </w:r>
+      <w:r>
+        <w:t>, necessário?</w:t>
       </w:r>
     </w:p>
     <w:p>
@@ -417,6 +545,119 @@
 <file path=word/numbering.xml><?xml version="1.0" encoding="utf-8"?>
 <w:numbering xmlns:wpc="http://schemas.microsoft.com/office/word/2010/wordprocessingCanvas" xmlns:cx="http://schemas.microsoft.com/office/drawing/2014/chartex" xmlns:cx1="http://schemas.microsoft.com/office/drawing/2015/9/8/chartex" xmlns:cx2="http://schemas.microsoft.com/office/drawing/2015/10/21/chartex" xmlns:cx3="http://schemas.microsoft.com/office/drawing/2016/5/9/chartex" xmlns:cx4="http://schemas.microsoft.com/office/drawing/2016/5/10/chartex" xmlns:cx5="http://schemas.microsoft.com/office/drawing/2016/5/11/chartex" xmlns:cx6="http://schemas.microsoft.com/office/drawing/2016/5/12/chartex" xmlns:cx7="http://schemas.microsoft.com/office/drawing/2016/5/13/chartex" xmlns:cx8="http://schemas.microsoft.com/office/drawing/2016/5/14/chartex" xmlns:mc="http://schemas.openxmlformats.org/markup-compatibility/2006" xmlns:aink="http://schemas.microsoft.com/office/drawing/2016/ink" xmlns:am3d="http://schemas.microsoft.com/office/drawing/2017/model3d" xmlns:o="urn:schemas-microsoft-com:office:office" xmlns:oel="http://schemas.microsoft.com/office/2019/extlst" xmlns:r="http://schemas.openxmlformats.org/officeDocument/2006/relationships" xmlns:m="http://schemas.openxmlformats.org/officeDocument/2006/math" xmlns:v="urn:schemas-microsoft-com:vml" xmlns:wp14="http://schemas.microsoft.com/office/word/2010/wordprocessingDrawing" xmlns:wp="http://schemas.openxmlformats.org/drawingml/2006/wordprocessingDrawing" xmlns:w10="urn:schemas-microsoft-com:office:word" xmlns:w="http://schemas.openxmlformats.org/wordprocessingml/2006/main" xmlns:w14="http://schemas.microsoft.com/office/word/2010/wordml" xmlns:w15="http://schemas.microsoft.com/office/word/2012/wordml" xmlns:w16cex="http://schemas.microsoft.com/office/word/2018/wordml/cex" xmlns:w16cid="http://schemas.microsoft.com/office/word/2016/wordml/cid" xmlns:w16="http://schemas.microsoft.com/office/word/2018/wordml" xmlns:w16sdtdh="http://schemas.microsoft.com/office/word/2020/wordml/sdtdatahash" xmlns:w16se="http://schemas.microsoft.com/office/word/2015/wordml/symex" xmlns:wpg="http://schemas.microsoft.com/office/word/2010/wordprocessingGroup" xmlns:wpi="http://schemas.microsoft.com/office/word/2010/wordprocessingInk" xmlns:wne="http://schemas.microsoft.com/office/word/2006/wordml" xmlns:wps="http://schemas.microsoft.com/office/word/2010/wordprocessingShape" mc:Ignorable="w14 w15 w16se w16cid w16 w16cex w16sdtdh wp14">
   <w:abstractNum w:abstractNumId="0" w15:restartNumberingAfterBreak="0">
+    <w:nsid w:val="209E73DC"/>
+    <w:multiLevelType w:val="hybridMultilevel"/>
+    <w:tmpl w:val="196209F2"/>
+    <w:lvl w:ilvl="0" w:tplc="08160001">
+      <w:start w:val="1"/>
+      <w:numFmt w:val="bullet"/>
+      <w:lvlText w:val=""/>
+      <w:lvlJc w:val="left"/>
+      <w:pPr>
+        <w:ind w:left="720" w:hanging="360"/>
+      </w:pPr>
+      <w:rPr>
+        <w:rFonts w:ascii="Symbol" w:hAnsi="Symbol" w:hint="default"/>
+      </w:rPr>
+    </w:lvl>
+    <w:lvl w:ilvl="1" w:tplc="08160003">
+      <w:start w:val="1"/>
+      <w:numFmt w:val="bullet"/>
+      <w:lvlText w:val="o"/>
+      <w:lvlJc w:val="left"/>
+      <w:pPr>
+        <w:ind w:left="1440" w:hanging="360"/>
+      </w:pPr>
+      <w:rPr>
+        <w:rFonts w:ascii="Courier New" w:hAnsi="Courier New" w:cs="Courier New" w:hint="default"/>
+      </w:rPr>
+    </w:lvl>
+    <w:lvl w:ilvl="2" w:tplc="08160005" w:tentative="1">
+      <w:start w:val="1"/>
+      <w:numFmt w:val="bullet"/>
+      <w:lvlText w:val=""/>
+      <w:lvlJc w:val="left"/>
+      <w:pPr>
+        <w:ind w:left="2160" w:hanging="360"/>
+      </w:pPr>
+      <w:rPr>
+        <w:rFonts w:ascii="Wingdings" w:hAnsi="Wingdings" w:hint="default"/>
+      </w:rPr>
+    </w:lvl>
+    <w:lvl w:ilvl="3" w:tplc="08160001" w:tentative="1">
+      <w:start w:val="1"/>
+      <w:numFmt w:val="bullet"/>
+      <w:lvlText w:val=""/>
+      <w:lvlJc w:val="left"/>
+      <w:pPr>
+        <w:ind w:left="2880" w:hanging="360"/>
+      </w:pPr>
+      <w:rPr>
+        <w:rFonts w:ascii="Symbol" w:hAnsi="Symbol" w:hint="default"/>
+      </w:rPr>
+    </w:lvl>
+    <w:lvl w:ilvl="4" w:tplc="08160003" w:tentative="1">
+      <w:start w:val="1"/>
+      <w:numFmt w:val="bullet"/>
+      <w:lvlText w:val="o"/>
+      <w:lvlJc w:val="left"/>
+      <w:pPr>
+        <w:ind w:left="3600" w:hanging="360"/>
+      </w:pPr>
+      <w:rPr>
+        <w:rFonts w:ascii="Courier New" w:hAnsi="Courier New" w:cs="Courier New" w:hint="default"/>
+      </w:rPr>
+    </w:lvl>
+    <w:lvl w:ilvl="5" w:tplc="08160005" w:tentative="1">
+      <w:start w:val="1"/>
+      <w:numFmt w:val="bullet"/>
+      <w:lvlText w:val=""/>
+      <w:lvlJc w:val="left"/>
+      <w:pPr>
+        <w:ind w:left="4320" w:hanging="360"/>
+      </w:pPr>
+      <w:rPr>
+        <w:rFonts w:ascii="Wingdings" w:hAnsi="Wingdings" w:hint="default"/>
+      </w:rPr>
+    </w:lvl>
+    <w:lvl w:ilvl="6" w:tplc="08160001" w:tentative="1">
+      <w:start w:val="1"/>
+      <w:numFmt w:val="bullet"/>
+      <w:lvlText w:val=""/>
+      <w:lvlJc w:val="left"/>
+      <w:pPr>
+        <w:ind w:left="5040" w:hanging="360"/>
+      </w:pPr>
+      <w:rPr>
+        <w:rFonts w:ascii="Symbol" w:hAnsi="Symbol" w:hint="default"/>
+      </w:rPr>
+    </w:lvl>
+    <w:lvl w:ilvl="7" w:tplc="08160003" w:tentative="1">
+      <w:start w:val="1"/>
+      <w:numFmt w:val="bullet"/>
+      <w:lvlText w:val="o"/>
+      <w:lvlJc w:val="left"/>
+      <w:pPr>
+        <w:ind w:left="5760" w:hanging="360"/>
+      </w:pPr>
+      <w:rPr>
+        <w:rFonts w:ascii="Courier New" w:hAnsi="Courier New" w:cs="Courier New" w:hint="default"/>
+      </w:rPr>
+    </w:lvl>
+    <w:lvl w:ilvl="8" w:tplc="08160005" w:tentative="1">
+      <w:start w:val="1"/>
+      <w:numFmt w:val="bullet"/>
+      <w:lvlText w:val=""/>
+      <w:lvlJc w:val="left"/>
+      <w:pPr>
+        <w:ind w:left="6480" w:hanging="360"/>
+      </w:pPr>
+      <w:rPr>
+        <w:rFonts w:ascii="Wingdings" w:hAnsi="Wingdings" w:hint="default"/>
+      </w:rPr>
+    </w:lvl>
+  </w:abstractNum>
+  <w:abstractNum w:abstractNumId="1" w15:restartNumberingAfterBreak="0">
     <w:nsid w:val="3DC562FD"/>
     <w:multiLevelType w:val="hybridMultilevel"/>
     <w:tmpl w:val="A7783E6C"/>
@@ -529,7 +770,7 @@
       </w:rPr>
     </w:lvl>
   </w:abstractNum>
-  <w:abstractNum w:abstractNumId="1" w15:restartNumberingAfterBreak="0">
+  <w:abstractNum w:abstractNumId="2" w15:restartNumberingAfterBreak="0">
     <w:nsid w:val="44DD1866"/>
     <w:multiLevelType w:val="hybridMultilevel"/>
     <w:tmpl w:val="7E48F934"/>
@@ -643,10 +884,13 @@
     </w:lvl>
   </w:abstractNum>
   <w:num w:numId="1" w16cid:durableId="1138108746">
-    <w:abstractNumId w:val="0"/>
+    <w:abstractNumId w:val="1"/>
   </w:num>
   <w:num w:numId="2" w16cid:durableId="1518350223">
-    <w:abstractNumId w:val="1"/>
+    <w:abstractNumId w:val="2"/>
+  </w:num>
+  <w:num w:numId="3" w16cid:durableId="790787123">
+    <w:abstractNumId w:val="0"/>
   </w:num>
 </w:numbering>
 </file>

</xml_diff>

<commit_message>
Update Estrutura DB.drawio Update Requisitos
</commit_message>
<xml_diff>
--- a/Documentation/Plataforma de Gestão de Requisições de Equipamento.docx
+++ b/Documentation/Plataforma de Gestão de Requisições de Equipamento.docx
@@ -26,6 +26,12 @@
         <w:t>Dúvidas</w:t>
       </w:r>
       <w:r>
+        <w:t>/</w:t>
+      </w:r>
+      <w:r>
+        <w:t>Ideias</w:t>
+      </w:r>
+      <w:r>
         <w:t xml:space="preserve">: </w:t>
       </w:r>
     </w:p>
@@ -115,7 +121,7 @@
       </w:r>
       <w:proofErr w:type="spellStart"/>
       <w:r>
-        <w:t>default</w:t>
+        <w:t>tecnico</w:t>
       </w:r>
       <w:proofErr w:type="spellEnd"/>
       <w:r>
@@ -129,6 +135,14 @@
       <w:r>
         <w:t xml:space="preserve"> normal</w:t>
       </w:r>
+      <w:r>
+        <w:t xml:space="preserve">, </w:t>
+      </w:r>
+      <w:proofErr w:type="spellStart"/>
+      <w:r>
+        <w:t>admin</w:t>
+      </w:r>
+      <w:proofErr w:type="spellEnd"/>
     </w:p>
     <w:p>
       <w:pPr>
@@ -209,13 +223,19 @@
           <w:numId w:val="1"/>
         </w:numPr>
       </w:pPr>
-      <w:proofErr w:type="spellStart"/>
-      <w:r>
-        <w:t>Tecnico</w:t>
-      </w:r>
-      <w:proofErr w:type="spellEnd"/>
-      <w:r>
-        <w:t xml:space="preserve"> -&gt; visualizar requisições por aprovar, aprovadas , expiradas e fechadas.</w:t>
+      <w:r>
+        <w:t>Técnico</w:t>
+      </w:r>
+      <w:r>
+        <w:t xml:space="preserve"> -&gt; visualizar requisições por aprovar, </w:t>
+      </w:r>
+      <w:proofErr w:type="gramStart"/>
+      <w:r>
+        <w:t>aprovadas ,</w:t>
+      </w:r>
+      <w:proofErr w:type="gramEnd"/>
+      <w:r>
+        <w:t xml:space="preserve"> expiradas e fechadas.</w:t>
       </w:r>
     </w:p>
     <w:p>
@@ -526,11 +546,80 @@
     </w:p>
     <w:p>
       <w:pPr>
-        <w:ind w:left="360"/>
-      </w:pPr>
-    </w:p>
-    <w:p/>
-    <w:p/>
+        <w:pStyle w:val="PargrafodaLista"/>
+      </w:pPr>
+    </w:p>
+    <w:p>
+      <w:pPr>
+        <w:pStyle w:val="PargrafodaLista"/>
+        <w:numPr>
+          <w:ilvl w:val="0"/>
+          <w:numId w:val="2"/>
+        </w:numPr>
+      </w:pPr>
+      <w:r>
+        <w:t>Design -&gt; Logo? Imagens? Cores?</w:t>
+      </w:r>
+    </w:p>
+    <w:p>
+      <w:pPr>
+        <w:pStyle w:val="PargrafodaLista"/>
+      </w:pPr>
+    </w:p>
+    <w:p>
+      <w:pPr>
+        <w:pStyle w:val="PargrafodaLista"/>
+        <w:numPr>
+          <w:ilvl w:val="0"/>
+          <w:numId w:val="2"/>
+        </w:numPr>
+      </w:pPr>
+      <w:r>
+        <w:t>Equipamentos -&gt; tabela/ficheiro de exemplo com equipamentos?</w:t>
+      </w:r>
+    </w:p>
+    <w:p>
+      <w:pPr>
+        <w:pStyle w:val="PargrafodaLista"/>
+      </w:pPr>
+    </w:p>
+    <w:p>
+      <w:pPr>
+        <w:pStyle w:val="PargrafodaLista"/>
+        <w:numPr>
+          <w:ilvl w:val="0"/>
+          <w:numId w:val="2"/>
+        </w:numPr>
+      </w:pPr>
+      <w:r>
+        <w:t xml:space="preserve">Mais tipos de </w:t>
+      </w:r>
+      <w:proofErr w:type="spellStart"/>
+      <w:r>
+        <w:t>users</w:t>
+      </w:r>
+      <w:proofErr w:type="spellEnd"/>
+      <w:r>
+        <w:t>?</w:t>
+      </w:r>
+    </w:p>
+    <w:p>
+      <w:pPr>
+        <w:pStyle w:val="PargrafodaLista"/>
+      </w:pPr>
+    </w:p>
+    <w:p>
+      <w:pPr>
+        <w:pStyle w:val="PargrafodaLista"/>
+        <w:numPr>
+          <w:ilvl w:val="0"/>
+          <w:numId w:val="2"/>
+        </w:numPr>
+      </w:pPr>
+      <w:r>
+        <w:t>Já existe outra app com a mesma função para verificar.</w:t>
+      </w:r>
+    </w:p>
     <w:p/>
     <w:sectPr>
       <w:pgSz w:w="11906" w:h="16838"/>
@@ -773,7 +862,7 @@
   <w:abstractNum w:abstractNumId="2" w15:restartNumberingAfterBreak="0">
     <w:nsid w:val="44DD1866"/>
     <w:multiLevelType w:val="hybridMultilevel"/>
-    <w:tmpl w:val="7E48F934"/>
+    <w:tmpl w:val="0AEAEEC0"/>
     <w:lvl w:ilvl="0" w:tplc="08160001">
       <w:start w:val="1"/>
       <w:numFmt w:val="bullet"/>

</xml_diff>

<commit_message>
Update Plataforma de Gestão de Requisições de Equipamento.docx
</commit_message>
<xml_diff>
--- a/Documentation/Plataforma de Gestão de Requisições de Equipamento.docx
+++ b/Documentation/Plataforma de Gestão de Requisições de Equipamento.docx
@@ -20,7 +20,6 @@
       </w:r>
     </w:p>
     <w:p/>
-    <w:p/>
     <w:p>
       <w:r>
         <w:t>Dúvidas</w:t>
@@ -58,7 +57,13 @@
         <w:t xml:space="preserve"> inicial </w:t>
       </w:r>
       <w:r>
-        <w:t>com login)</w:t>
+        <w:t>com login</w:t>
+      </w:r>
+      <w:r>
+        <w:t>, registo</w:t>
+      </w:r>
+      <w:r>
+        <w:t>)</w:t>
       </w:r>
     </w:p>
     <w:p>
@@ -68,26 +73,42 @@
           <w:ilvl w:val="0"/>
           <w:numId w:val="1"/>
         </w:numPr>
-        <w:rPr>
-          <w:highlight w:val="yellow"/>
-        </w:rPr>
-      </w:pPr>
-      <w:r>
-        <w:t>Gestão equipamentos (designação, marca, modelo, descrição, foto, quantidade, outros).</w:t>
-      </w:r>
+      </w:pPr>
+      <w:r>
+        <w:t>Gestão equipamentos (</w:t>
+      </w:r>
+      <w:proofErr w:type="spellStart"/>
+      <w:proofErr w:type="gramStart"/>
+      <w:r>
+        <w:t>ref</w:t>
+      </w:r>
+      <w:proofErr w:type="spellEnd"/>
+      <w:r>
+        <w:t xml:space="preserve"> ,</w:t>
+      </w:r>
+      <w:proofErr w:type="gramEnd"/>
       <w:r>
         <w:t xml:space="preserve"> </w:t>
       </w:r>
       <w:r>
-        <w:t xml:space="preserve">-&gt; mais campos em mente? -&gt; tabela marcas e modelos </w:t>
-      </w:r>
-    </w:p>
-    <w:p>
-      <w:pPr>
-        <w:pStyle w:val="PargrafodaLista"/>
-        <w:rPr>
-          <w:highlight w:val="yellow"/>
-        </w:rPr>
+        <w:t>designação, marca, modelo, descrição, foto, quantidade, outros).</w:t>
+      </w:r>
+      <w:r>
+        <w:t xml:space="preserve"> </w:t>
+      </w:r>
+      <w:r>
+        <w:t>-&gt; mais campos em mente? -&gt; tabela marcas e modelos</w:t>
+      </w:r>
+      <w:r>
+        <w:t>, tipo equipamentos.</w:t>
+      </w:r>
+      <w:r>
+        <w:t xml:space="preserve"> </w:t>
+      </w:r>
+    </w:p>
+    <w:p>
+      <w:pPr>
+        <w:pStyle w:val="PargrafodaLista"/>
       </w:pPr>
     </w:p>
     <w:p>
@@ -180,6 +201,12 @@
     <w:p>
       <w:pPr>
         <w:pStyle w:val="PargrafodaLista"/>
+        <w:ind w:left="1440"/>
+      </w:pPr>
+    </w:p>
+    <w:p>
+      <w:pPr>
+        <w:pStyle w:val="PargrafodaLista"/>
         <w:numPr>
           <w:ilvl w:val="1"/>
           <w:numId w:val="1"/>
@@ -197,7 +224,18 @@
       </w:r>
       <w:proofErr w:type="spellEnd"/>
       <w:r>
-        <w:t xml:space="preserve"> e técnico também tem permissões).</w:t>
+        <w:t xml:space="preserve"> e técnico também tem permissões)</w:t>
+      </w:r>
+      <w:r>
+        <w:t xml:space="preserve"> possibilidade de ser feita pelo </w:t>
+      </w:r>
+      <w:proofErr w:type="spellStart"/>
+      <w:r>
+        <w:t>tecnico</w:t>
+      </w:r>
+      <w:proofErr w:type="spellEnd"/>
+      <w:r>
+        <w:t>.</w:t>
       </w:r>
       <w:r>
         <w:t xml:space="preserve"> </w:t>
@@ -206,6 +244,12 @@
     <w:p>
       <w:pPr>
         <w:pStyle w:val="PargrafodaLista"/>
+        <w:ind w:left="1440"/>
+      </w:pPr>
+    </w:p>
+    <w:p>
+      <w:pPr>
+        <w:pStyle w:val="PargrafodaLista"/>
         <w:numPr>
           <w:ilvl w:val="1"/>
           <w:numId w:val="1"/>
@@ -218,6 +262,17 @@
     <w:p>
       <w:pPr>
         <w:pStyle w:val="PargrafodaLista"/>
+      </w:pPr>
+    </w:p>
+    <w:p>
+      <w:pPr>
+        <w:pStyle w:val="PargrafodaLista"/>
+        <w:ind w:left="1440"/>
+      </w:pPr>
+    </w:p>
+    <w:p>
+      <w:pPr>
+        <w:pStyle w:val="PargrafodaLista"/>
         <w:numPr>
           <w:ilvl w:val="1"/>
           <w:numId w:val="1"/>
@@ -241,6 +296,12 @@
     <w:p>
       <w:pPr>
         <w:pStyle w:val="PargrafodaLista"/>
+        <w:ind w:left="1440"/>
+      </w:pPr>
+    </w:p>
+    <w:p>
+      <w:pPr>
+        <w:pStyle w:val="PargrafodaLista"/>
         <w:numPr>
           <w:ilvl w:val="1"/>
           <w:numId w:val="1"/>
@@ -255,13 +316,10 @@
         <w:t xml:space="preserve"> normal -&gt;</w:t>
       </w:r>
       <w:r>
-        <w:t>Editar/Cancelar requisições -&gt;</w:t>
-      </w:r>
-      <w:r>
-        <w:rPr>
-          <w:highlight w:val="yellow"/>
-        </w:rPr>
-        <w:t>Apenas as requisições que ainda não estão aprovadas?</w:t>
+        <w:t xml:space="preserve"> </w:t>
+      </w:r>
+      <w:r>
+        <w:t>Cancelar requisições -&gt;Apenas as requisições que ainda não estão aprovadas?</w:t>
       </w:r>
     </w:p>
     <w:p>
@@ -273,7 +331,13 @@
         </w:numPr>
       </w:pPr>
       <w:r>
-        <w:t>Técnico -&gt; Pode editar requisições? (antes de as aprovar)</w:t>
+        <w:t>Técnico -&gt; Pode editar requisições</w:t>
+      </w:r>
+      <w:r>
+        <w:t>.</w:t>
+      </w:r>
+      <w:r>
+        <w:t xml:space="preserve"> (antes de as aprovar)</w:t>
       </w:r>
     </w:p>
     <w:p>
@@ -301,28 +365,16 @@
           <w:ilvl w:val="1"/>
           <w:numId w:val="1"/>
         </w:numPr>
-        <w:rPr>
-          <w:highlight w:val="yellow"/>
-        </w:rPr>
-      </w:pPr>
-      <w:r>
-        <w:rPr>
-          <w:highlight w:val="yellow"/>
-        </w:rPr>
-        <w:t xml:space="preserve">Quando não existir stock suficiente para a requisição, alerta </w:t>
-      </w:r>
-      <w:r>
-        <w:rPr>
-          <w:highlight w:val="yellow"/>
-        </w:rPr>
-        <w:t>apos submeter formulário?</w:t>
-      </w:r>
-      <w:r>
-        <w:rPr>
-          <w:highlight w:val="yellow"/>
-        </w:rPr>
-        <w:t xml:space="preserve"> Ou mostra unidades de stock disponíveis antes?</w:t>
-      </w:r>
+      </w:pPr>
+      <w:r>
+        <w:t>Mostra stock disponível para requisição</w:t>
+      </w:r>
+    </w:p>
+    <w:p>
+      <w:pPr>
+        <w:pStyle w:val="PargrafodaLista"/>
+        <w:ind w:left="1440"/>
+      </w:pPr>
     </w:p>
     <w:p>
       <w:pPr>
@@ -331,16 +383,19 @@
           <w:ilvl w:val="1"/>
           <w:numId w:val="1"/>
         </w:numPr>
-        <w:rPr>
-          <w:highlight w:val="yellow"/>
-        </w:rPr>
-      </w:pPr>
-      <w:r>
-        <w:rPr>
-          <w:highlight w:val="yellow"/>
-        </w:rPr>
-        <w:t>Valida stock antes de aprovação pelo técnico? No caso de 2 pessoas fazerem pedidos dos mesmos equipamentos e ainda não terem sido aprovados.</w:t>
-      </w:r>
+      </w:pPr>
+      <w:r>
+        <w:t>Valida stock antes de aprovação pelo técnico? No caso de 2 pessoas fazerem pedidos dos mesmos equipamentos e ainda não terem sido aprovados</w:t>
+      </w:r>
+      <w:r>
+        <w:t>. Reserva stock nas requisições não aprovadas.</w:t>
+      </w:r>
+    </w:p>
+    <w:p>
+      <w:pPr>
+        <w:pStyle w:val="PargrafodaLista"/>
+        <w:ind w:left="1440"/>
+      </w:pPr>
     </w:p>
     <w:p>
       <w:pPr>
@@ -349,14 +404,8 @@
           <w:ilvl w:val="1"/>
           <w:numId w:val="1"/>
         </w:numPr>
-        <w:rPr>
-          <w:highlight w:val="yellow"/>
-        </w:rPr>
-      </w:pPr>
-      <w:r>
-        <w:rPr>
-          <w:highlight w:val="yellow"/>
-        </w:rPr>
+      </w:pPr>
+      <w:r>
         <w:t>Quem trata das devoluções? O técnico, certo?</w:t>
       </w:r>
     </w:p>
@@ -364,9 +413,6 @@
       <w:pPr>
         <w:pStyle w:val="PargrafodaLista"/>
         <w:ind w:left="1440"/>
-        <w:rPr>
-          <w:highlight w:val="yellow"/>
-        </w:rPr>
       </w:pPr>
     </w:p>
     <w:p>
@@ -396,23 +442,17 @@
         </w:numPr>
       </w:pPr>
       <w:r>
-        <w:rPr>
-          <w:highlight w:val="yellow"/>
-        </w:rPr>
         <w:t xml:space="preserve">Apenas pode existir 1 </w:t>
       </w:r>
       <w:r>
-        <w:rPr>
-          <w:highlight w:val="yellow"/>
-        </w:rPr>
         <w:t>técnico</w:t>
       </w:r>
       <w:r>
-        <w:rPr>
-          <w:highlight w:val="yellow"/>
-        </w:rPr>
         <w:t>?</w:t>
       </w:r>
+      <w:r>
+        <w:t xml:space="preserve"> Não, pode</w:t>
+      </w:r>
     </w:p>
     <w:p>
       <w:pPr>
@@ -442,26 +482,37 @@
           <w:ilvl w:val="1"/>
           <w:numId w:val="1"/>
         </w:numPr>
-        <w:rPr>
-          <w:highlight w:val="yellow"/>
-        </w:rPr>
-      </w:pPr>
-      <w:r>
-        <w:rPr>
-          <w:highlight w:val="yellow"/>
-        </w:rPr>
+      </w:pPr>
+      <w:r>
         <w:t>Técnico se não aprovar requisição, dispara email</w:t>
       </w:r>
       <w:r>
-        <w:rPr>
-          <w:highlight w:val="yellow"/>
-        </w:rPr>
         <w:t xml:space="preserve"> para utilizador</w:t>
       </w:r>
       <w:r>
-        <w:rPr>
-          <w:highlight w:val="yellow"/>
-        </w:rPr>
+        <w:t xml:space="preserve"> a indicar que não foi aprovado.</w:t>
+      </w:r>
+    </w:p>
+    <w:p>
+      <w:pPr>
+        <w:pStyle w:val="PargrafodaLista"/>
+        <w:numPr>
+          <w:ilvl w:val="1"/>
+          <w:numId w:val="1"/>
+        </w:numPr>
+      </w:pPr>
+      <w:r>
+        <w:t>Em caso de atraso, quem está sempre a validar?</w:t>
+      </w:r>
+      <w:r>
+        <w:t xml:space="preserve"> </w:t>
+      </w:r>
+      <w:proofErr w:type="spellStart"/>
+      <w:r>
+        <w:t>Cron</w:t>
+      </w:r>
+      <w:proofErr w:type="spellEnd"/>
+      <w:r>
         <w:t>?</w:t>
       </w:r>
     </w:p>
@@ -472,61 +523,14 @@
           <w:ilvl w:val="1"/>
           <w:numId w:val="1"/>
         </w:numPr>
-        <w:rPr>
-          <w:highlight w:val="yellow"/>
-        </w:rPr>
-      </w:pPr>
-      <w:r>
-        <w:rPr>
-          <w:highlight w:val="yellow"/>
-        </w:rPr>
-        <w:t>Em caso de atraso, quem está sempre a validar?</w:t>
-      </w:r>
-      <w:r>
-        <w:rPr>
-          <w:highlight w:val="yellow"/>
-        </w:rPr>
-        <w:t xml:space="preserve"> </w:t>
-      </w:r>
-      <w:proofErr w:type="spellStart"/>
-      <w:r>
-        <w:rPr>
-          <w:highlight w:val="yellow"/>
-        </w:rPr>
-        <w:t>Cron</w:t>
-      </w:r>
-      <w:proofErr w:type="spellEnd"/>
-      <w:r>
-        <w:rPr>
-          <w:highlight w:val="yellow"/>
-        </w:rPr>
-        <w:t>?</w:t>
-      </w:r>
-    </w:p>
-    <w:p>
-      <w:pPr>
-        <w:pStyle w:val="PargrafodaLista"/>
-        <w:numPr>
-          <w:ilvl w:val="1"/>
-          <w:numId w:val="1"/>
-        </w:numPr>
-        <w:rPr>
-          <w:highlight w:val="yellow"/>
-        </w:rPr>
-      </w:pPr>
-      <w:r>
-        <w:rPr>
-          <w:highlight w:val="yellow"/>
-        </w:rPr>
+      </w:pPr>
+      <w:r>
         <w:t>Stock baixo, envia alerta (a todos os técnicos?)</w:t>
       </w:r>
     </w:p>
     <w:p>
       <w:pPr>
         <w:pStyle w:val="PargrafodaLista"/>
-        <w:rPr>
-          <w:highlight w:val="yellow"/>
-        </w:rPr>
       </w:pPr>
     </w:p>
     <w:p>
@@ -543,6 +547,9 @@
       <w:r>
         <w:t>, necessário?</w:t>
       </w:r>
+      <w:r>
+        <w:t xml:space="preserve"> </w:t>
+      </w:r>
     </w:p>
     <w:p>
       <w:pPr>
@@ -575,6 +582,7 @@
         </w:numPr>
       </w:pPr>
       <w:r>
+        <w:lastRenderedPageBreak/>
         <w:t>Equipamentos -&gt; tabela/ficheiro de exemplo com equipamentos?</w:t>
       </w:r>
     </w:p>

</xml_diff>

<commit_message>
update Estrutura DB.drawio e Plataforma de Gestão de Requisições de Equipamento.docx
</commit_message>
<xml_diff>
--- a/Documentation/Plataforma de Gestão de Requisições de Equipamento.docx
+++ b/Documentation/Plataforma de Gestão de Requisições de Equipamento.docx
@@ -41,28 +41,52 @@
           <w:ilvl w:val="0"/>
           <w:numId w:val="1"/>
         </w:numPr>
+        <w:rPr>
+          <w:highlight w:val="yellow"/>
+        </w:rPr>
       </w:pPr>
       <w:proofErr w:type="spellStart"/>
       <w:r>
+        <w:rPr>
+          <w:highlight w:val="yellow"/>
+        </w:rPr>
         <w:t>Backoffice</w:t>
       </w:r>
       <w:proofErr w:type="spellEnd"/>
       <w:r>
+        <w:rPr>
+          <w:highlight w:val="yellow"/>
+        </w:rPr>
         <w:t xml:space="preserve"> (</w:t>
       </w:r>
       <w:r>
+        <w:rPr>
+          <w:highlight w:val="yellow"/>
+        </w:rPr>
         <w:t>página</w:t>
       </w:r>
       <w:r>
+        <w:rPr>
+          <w:highlight w:val="yellow"/>
+        </w:rPr>
         <w:t xml:space="preserve"> inicial </w:t>
       </w:r>
       <w:r>
+        <w:rPr>
+          <w:highlight w:val="yellow"/>
+        </w:rPr>
         <w:t>com login</w:t>
       </w:r>
       <w:r>
+        <w:rPr>
+          <w:highlight w:val="yellow"/>
+        </w:rPr>
         <w:t>, registo</w:t>
       </w:r>
       <w:r>
+        <w:rPr>
+          <w:highlight w:val="yellow"/>
+        </w:rPr>
         <w:t>)</w:t>
       </w:r>
     </w:p>
@@ -133,34 +157,61 @@
           <w:ilvl w:val="1"/>
           <w:numId w:val="1"/>
         </w:numPr>
-      </w:pPr>
-      <w:r>
+        <w:rPr>
+          <w:highlight w:val="yellow"/>
+        </w:rPr>
+      </w:pPr>
+      <w:r>
+        <w:rPr>
+          <w:highlight w:val="yellow"/>
+        </w:rPr>
         <w:t>Registo utilizador</w:t>
       </w:r>
       <w:r>
+        <w:rPr>
+          <w:highlight w:val="yellow"/>
+        </w:rPr>
         <w:t xml:space="preserve"> -&gt;</w:t>
       </w:r>
       <w:proofErr w:type="spellStart"/>
       <w:r>
+        <w:rPr>
+          <w:highlight w:val="yellow"/>
+        </w:rPr>
         <w:t>tecnico</w:t>
       </w:r>
       <w:proofErr w:type="spellEnd"/>
       <w:r>
+        <w:rPr>
+          <w:highlight w:val="yellow"/>
+        </w:rPr>
         <w:t xml:space="preserve">, </w:t>
       </w:r>
       <w:proofErr w:type="spellStart"/>
       <w:r>
+        <w:rPr>
+          <w:highlight w:val="yellow"/>
+        </w:rPr>
         <w:t>user</w:t>
       </w:r>
       <w:proofErr w:type="spellEnd"/>
       <w:r>
+        <w:rPr>
+          <w:highlight w:val="yellow"/>
+        </w:rPr>
         <w:t xml:space="preserve"> normal</w:t>
       </w:r>
       <w:r>
+        <w:rPr>
+          <w:highlight w:val="yellow"/>
+        </w:rPr>
         <w:t xml:space="preserve">, </w:t>
       </w:r>
       <w:proofErr w:type="spellStart"/>
       <w:r>
+        <w:rPr>
+          <w:highlight w:val="yellow"/>
+        </w:rPr>
         <w:t>admin</w:t>
       </w:r>
       <w:proofErr w:type="spellEnd"/>
@@ -172,29 +223,50 @@
           <w:ilvl w:val="1"/>
           <w:numId w:val="1"/>
         </w:numPr>
+        <w:rPr>
+          <w:highlight w:val="yellow"/>
+        </w:rPr>
       </w:pPr>
       <w:proofErr w:type="spellStart"/>
       <w:r>
+        <w:rPr>
+          <w:highlight w:val="yellow"/>
+        </w:rPr>
         <w:t>Admin</w:t>
       </w:r>
       <w:proofErr w:type="spellEnd"/>
       <w:r>
+        <w:rPr>
+          <w:highlight w:val="yellow"/>
+        </w:rPr>
         <w:t xml:space="preserve"> (criado por </w:t>
       </w:r>
       <w:proofErr w:type="spellStart"/>
       <w:r>
+        <w:rPr>
+          <w:highlight w:val="yellow"/>
+        </w:rPr>
         <w:t>seed</w:t>
       </w:r>
       <w:proofErr w:type="spellEnd"/>
       <w:r>
+        <w:rPr>
+          <w:highlight w:val="yellow"/>
+        </w:rPr>
         <w:t xml:space="preserve">) responsável por dar permissões de </w:t>
       </w:r>
       <w:proofErr w:type="spellStart"/>
       <w:r>
+        <w:rPr>
+          <w:highlight w:val="yellow"/>
+        </w:rPr>
         <w:t>admin</w:t>
       </w:r>
       <w:proofErr w:type="spellEnd"/>
       <w:r>
+        <w:rPr>
+          <w:highlight w:val="yellow"/>
+        </w:rPr>
         <w:t xml:space="preserve"> e técnico.</w:t>
       </w:r>
     </w:p>
@@ -211,33 +283,60 @@
           <w:ilvl w:val="1"/>
           <w:numId w:val="1"/>
         </w:numPr>
-      </w:pPr>
-      <w:r>
+        <w:rPr>
+          <w:highlight w:val="yellow"/>
+        </w:rPr>
+      </w:pPr>
+      <w:r>
+        <w:rPr>
+          <w:highlight w:val="yellow"/>
+        </w:rPr>
         <w:t xml:space="preserve">Pedidos/Requisições </w:t>
       </w:r>
       <w:r>
+        <w:rPr>
+          <w:highlight w:val="yellow"/>
+        </w:rPr>
         <w:t>por utilizadores normais apenas? (</w:t>
       </w:r>
       <w:proofErr w:type="spellStart"/>
       <w:r>
+        <w:rPr>
+          <w:highlight w:val="yellow"/>
+        </w:rPr>
         <w:t>admin</w:t>
       </w:r>
       <w:proofErr w:type="spellEnd"/>
       <w:r>
+        <w:rPr>
+          <w:highlight w:val="yellow"/>
+        </w:rPr>
         <w:t xml:space="preserve"> e técnico também tem permissões)</w:t>
       </w:r>
       <w:r>
+        <w:rPr>
+          <w:highlight w:val="yellow"/>
+        </w:rPr>
         <w:t xml:space="preserve"> possibilidade de ser feita pelo </w:t>
       </w:r>
       <w:proofErr w:type="spellStart"/>
       <w:r>
+        <w:rPr>
+          <w:highlight w:val="yellow"/>
+        </w:rPr>
         <w:t>tecnico</w:t>
       </w:r>
       <w:proofErr w:type="spellEnd"/>
       <w:r>
+        <w:rPr>
+          <w:highlight w:val="yellow"/>
+        </w:rPr>
         <w:t>.</w:t>
       </w:r>
       <w:r>
+        <w:rPr>
+          <w:highlight w:val="yellow"/>
+        </w:rPr>
         <w:t xml:space="preserve"> </w:t>
       </w:r>
     </w:p>
@@ -254,8 +353,14 @@
           <w:ilvl w:val="1"/>
           <w:numId w:val="1"/>
         </w:numPr>
-      </w:pPr>
-      <w:r>
+        <w:rPr>
+          <w:highlight w:val="yellow"/>
+        </w:rPr>
+      </w:pPr>
+      <w:r>
+        <w:rPr>
+          <w:highlight w:val="yellow"/>
+        </w:rPr>
         <w:t>Utilizador normal -&gt; Submeter requisições e visualizar requisições (2 secções).</w:t>
       </w:r>
     </w:p>
@@ -277,19 +382,34 @@
           <w:ilvl w:val="1"/>
           <w:numId w:val="1"/>
         </w:numPr>
-      </w:pPr>
-      <w:r>
+        <w:rPr>
+          <w:highlight w:val="yellow"/>
+        </w:rPr>
+      </w:pPr>
+      <w:r>
+        <w:rPr>
+          <w:highlight w:val="yellow"/>
+        </w:rPr>
         <w:t>Técnico</w:t>
       </w:r>
       <w:r>
+        <w:rPr>
+          <w:highlight w:val="yellow"/>
+        </w:rPr>
         <w:t xml:space="preserve"> -&gt; visualizar requisições por aprovar, </w:t>
       </w:r>
       <w:proofErr w:type="gramStart"/>
       <w:r>
+        <w:rPr>
+          <w:highlight w:val="yellow"/>
+        </w:rPr>
         <w:t>aprovadas ,</w:t>
       </w:r>
       <w:proofErr w:type="gramEnd"/>
       <w:r>
+        <w:rPr>
+          <w:highlight w:val="yellow"/>
+        </w:rPr>
         <w:t xml:space="preserve"> expiradas e fechadas.</w:t>
       </w:r>
     </w:p>
@@ -306,19 +426,34 @@
           <w:ilvl w:val="1"/>
           <w:numId w:val="1"/>
         </w:numPr>
+        <w:rPr>
+          <w:highlight w:val="yellow"/>
+        </w:rPr>
       </w:pPr>
       <w:proofErr w:type="spellStart"/>
       <w:r>
+        <w:rPr>
+          <w:highlight w:val="yellow"/>
+        </w:rPr>
         <w:t>User</w:t>
       </w:r>
       <w:proofErr w:type="spellEnd"/>
       <w:r>
+        <w:rPr>
+          <w:highlight w:val="yellow"/>
+        </w:rPr>
         <w:t xml:space="preserve"> normal -&gt;</w:t>
       </w:r>
       <w:r>
+        <w:rPr>
+          <w:highlight w:val="yellow"/>
+        </w:rPr>
         <w:t xml:space="preserve"> </w:t>
       </w:r>
       <w:r>
+        <w:rPr>
+          <w:highlight w:val="yellow"/>
+        </w:rPr>
         <w:t>Cancelar requisições -&gt;Apenas as requisições que ainda não estão aprovadas?</w:t>
       </w:r>
     </w:p>
@@ -329,14 +464,26 @@
           <w:ilvl w:val="1"/>
           <w:numId w:val="1"/>
         </w:numPr>
-      </w:pPr>
-      <w:r>
+        <w:rPr>
+          <w:highlight w:val="yellow"/>
+        </w:rPr>
+      </w:pPr>
+      <w:r>
+        <w:rPr>
+          <w:highlight w:val="yellow"/>
+        </w:rPr>
         <w:t>Técnico -&gt; Pode editar requisições</w:t>
       </w:r>
       <w:r>
+        <w:rPr>
+          <w:highlight w:val="yellow"/>
+        </w:rPr>
         <w:t>.</w:t>
       </w:r>
       <w:r>
+        <w:rPr>
+          <w:highlight w:val="yellow"/>
+        </w:rPr>
         <w:t xml:space="preserve"> (antes de as aprovar)</w:t>
       </w:r>
     </w:p>
@@ -365,8 +512,14 @@
           <w:ilvl w:val="1"/>
           <w:numId w:val="1"/>
         </w:numPr>
-      </w:pPr>
-      <w:r>
+        <w:rPr>
+          <w:highlight w:val="yellow"/>
+        </w:rPr>
+      </w:pPr>
+      <w:r>
+        <w:rPr>
+          <w:highlight w:val="yellow"/>
+        </w:rPr>
         <w:t>Mostra stock disponível para requisição</w:t>
       </w:r>
     </w:p>
@@ -383,11 +536,20 @@
           <w:ilvl w:val="1"/>
           <w:numId w:val="1"/>
         </w:numPr>
-      </w:pPr>
-      <w:r>
+        <w:rPr>
+          <w:highlight w:val="yellow"/>
+        </w:rPr>
+      </w:pPr>
+      <w:r>
+        <w:rPr>
+          <w:highlight w:val="yellow"/>
+        </w:rPr>
         <w:t>Valida stock antes de aprovação pelo técnico? No caso de 2 pessoas fazerem pedidos dos mesmos equipamentos e ainda não terem sido aprovados</w:t>
       </w:r>
       <w:r>
+        <w:rPr>
+          <w:highlight w:val="yellow"/>
+        </w:rPr>
         <w:t>. Reserva stock nas requisições não aprovadas.</w:t>
       </w:r>
     </w:p>
@@ -404,8 +566,14 @@
           <w:ilvl w:val="1"/>
           <w:numId w:val="1"/>
         </w:numPr>
-      </w:pPr>
-      <w:r>
+        <w:rPr>
+          <w:highlight w:val="yellow"/>
+        </w:rPr>
+      </w:pPr>
+      <w:r>
+        <w:rPr>
+          <w:highlight w:val="yellow"/>
+        </w:rPr>
         <w:t>Quem trata das devoluções? O técnico, certo?</w:t>
       </w:r>
     </w:p>
@@ -440,17 +608,32 @@
           <w:ilvl w:val="1"/>
           <w:numId w:val="1"/>
         </w:numPr>
-      </w:pPr>
-      <w:r>
+        <w:rPr>
+          <w:highlight w:val="yellow"/>
+        </w:rPr>
+      </w:pPr>
+      <w:r>
+        <w:rPr>
+          <w:highlight w:val="yellow"/>
+        </w:rPr>
         <w:t xml:space="preserve">Apenas pode existir 1 </w:t>
       </w:r>
       <w:r>
+        <w:rPr>
+          <w:highlight w:val="yellow"/>
+        </w:rPr>
         <w:t>técnico</w:t>
       </w:r>
       <w:r>
+        <w:rPr>
+          <w:highlight w:val="yellow"/>
+        </w:rPr>
         <w:t>?</w:t>
       </w:r>
       <w:r>
+        <w:rPr>
+          <w:highlight w:val="yellow"/>
+        </w:rPr>
         <w:t xml:space="preserve"> Não, pode</w:t>
       </w:r>
     </w:p>
@@ -482,14 +665,26 @@
           <w:ilvl w:val="1"/>
           <w:numId w:val="1"/>
         </w:numPr>
-      </w:pPr>
-      <w:r>
+        <w:rPr>
+          <w:highlight w:val="yellow"/>
+        </w:rPr>
+      </w:pPr>
+      <w:r>
+        <w:rPr>
+          <w:highlight w:val="yellow"/>
+        </w:rPr>
         <w:t>Técnico se não aprovar requisição, dispara email</w:t>
       </w:r>
       <w:r>
+        <w:rPr>
+          <w:highlight w:val="yellow"/>
+        </w:rPr>
         <w:t xml:space="preserve"> para utilizador</w:t>
       </w:r>
       <w:r>
+        <w:rPr>
+          <w:highlight w:val="yellow"/>
+        </w:rPr>
         <w:t xml:space="preserve"> a indicar que não foi aprovado.</w:t>
       </w:r>
     </w:p>
@@ -500,19 +695,34 @@
           <w:ilvl w:val="1"/>
           <w:numId w:val="1"/>
         </w:numPr>
-      </w:pPr>
-      <w:r>
+        <w:rPr>
+          <w:highlight w:val="yellow"/>
+        </w:rPr>
+      </w:pPr>
+      <w:r>
+        <w:rPr>
+          <w:highlight w:val="yellow"/>
+        </w:rPr>
         <w:t>Em caso de atraso, quem está sempre a validar?</w:t>
       </w:r>
       <w:r>
+        <w:rPr>
+          <w:highlight w:val="yellow"/>
+        </w:rPr>
         <w:t xml:space="preserve"> </w:t>
       </w:r>
       <w:proofErr w:type="spellStart"/>
       <w:r>
+        <w:rPr>
+          <w:highlight w:val="yellow"/>
+        </w:rPr>
         <w:t>Cron</w:t>
       </w:r>
       <w:proofErr w:type="spellEnd"/>
       <w:r>
+        <w:rPr>
+          <w:highlight w:val="yellow"/>
+        </w:rPr>
         <w:t>?</w:t>
       </w:r>
     </w:p>
@@ -523,8 +733,14 @@
           <w:ilvl w:val="1"/>
           <w:numId w:val="1"/>
         </w:numPr>
-      </w:pPr>
-      <w:r>
+        <w:rPr>
+          <w:highlight w:val="yellow"/>
+        </w:rPr>
+      </w:pPr>
+      <w:r>
+        <w:rPr>
+          <w:highlight w:val="yellow"/>
+        </w:rPr>
         <w:t>Stock baixo, envia alerta (a todos os técnicos?)</w:t>
       </w:r>
     </w:p>
@@ -598,16 +814,28 @@
           <w:ilvl w:val="0"/>
           <w:numId w:val="2"/>
         </w:numPr>
-      </w:pPr>
-      <w:r>
+        <w:rPr>
+          <w:highlight w:val="yellow"/>
+        </w:rPr>
+      </w:pPr>
+      <w:r>
+        <w:rPr>
+          <w:highlight w:val="yellow"/>
+        </w:rPr>
         <w:t xml:space="preserve">Mais tipos de </w:t>
       </w:r>
       <w:proofErr w:type="spellStart"/>
       <w:r>
+        <w:rPr>
+          <w:highlight w:val="yellow"/>
+        </w:rPr>
         <w:t>users</w:t>
       </w:r>
       <w:proofErr w:type="spellEnd"/>
       <w:r>
+        <w:rPr>
+          <w:highlight w:val="yellow"/>
+        </w:rPr>
         <w:t>?</w:t>
       </w:r>
     </w:p>

</xml_diff>